<commit_message>
Update Code Competition Funcheon Rane.docx
</commit_message>
<xml_diff>
--- a/Code Competition Funcheon Rane.docx
+++ b/Code Competition Funcheon Rane.docx
@@ -138,113 +138,136 @@
       </w:r>
       <w:proofErr w:type="gramEnd"/>
       <w:r>
-        <w:t xml:space="preserve"> in this case, we have selected </w:t>
-      </w:r>
-      <w:proofErr w:type="spellStart"/>
-      <w:r>
-        <w:t>undersampling</w:t>
-      </w:r>
-      <w:proofErr w:type="spellEnd"/>
-      <w:r>
-        <w:t xml:space="preserve"> down to the lower class. </w:t>
-      </w:r>
+        <w:t xml:space="preserve"> in this case, </w:t>
+      </w:r>
+      <w:r>
+        <w:t xml:space="preserve">for some models such as KNN and RF, data was under sampled to avoid extreme bias. For other models, such as GBM and ANN, oversampling was used, with only limited bias to the final test outcome. </w:t>
+      </w:r>
+    </w:p>
+    <w:p>
+      <w:pPr>
+        <w:pStyle w:val="ListParagraph"/>
+        <w:ind w:left="1440"/>
+      </w:pPr>
+      <w:r>
+        <w:t xml:space="preserve">Models evaluated: </w:t>
+      </w:r>
+    </w:p>
+    <w:p>
+      <w:pPr>
+        <w:pStyle w:val="ListParagraph"/>
+        <w:ind w:left="1440"/>
+      </w:pPr>
     </w:p>
     <w:p>
       <w:pPr>
         <w:pStyle w:val="ListParagraph"/>
         <w:numPr>
-          <w:ilvl w:val="0"/>
+          <w:ilvl w:val="2"/>
           <w:numId w:val="1"/>
         </w:numPr>
       </w:pPr>
       <w:r>
-        <w:t>Given the type of data, classification, and the type of variables, a word presence count, it conceptually identified several methods to explore:</w:t>
+        <w:t>Naïve Bayes</w:t>
       </w:r>
     </w:p>
     <w:p>
       <w:pPr>
         <w:pStyle w:val="ListParagraph"/>
         <w:numPr>
-          <w:ilvl w:val="1"/>
+          <w:ilvl w:val="2"/>
           <w:numId w:val="1"/>
         </w:numPr>
       </w:pPr>
       <w:r>
-        <w:t>Naïve Bayes</w:t>
+        <w:t>Random Forest</w:t>
       </w:r>
     </w:p>
     <w:p>
       <w:pPr>
         <w:pStyle w:val="ListParagraph"/>
         <w:numPr>
-          <w:ilvl w:val="1"/>
+          <w:ilvl w:val="2"/>
           <w:numId w:val="1"/>
         </w:numPr>
       </w:pPr>
       <w:r>
-        <w:t>Random Forest</w:t>
+        <w:t>ANN</w:t>
       </w:r>
     </w:p>
     <w:p>
       <w:pPr>
         <w:pStyle w:val="ListParagraph"/>
         <w:numPr>
-          <w:ilvl w:val="1"/>
+          <w:ilvl w:val="2"/>
           <w:numId w:val="1"/>
         </w:numPr>
       </w:pPr>
       <w:r>
-        <w:t>ANN</w:t>
+        <w:t>SVM linear</w:t>
       </w:r>
     </w:p>
     <w:p>
       <w:pPr>
         <w:pStyle w:val="ListParagraph"/>
         <w:numPr>
-          <w:ilvl w:val="1"/>
+          <w:ilvl w:val="2"/>
           <w:numId w:val="1"/>
         </w:numPr>
       </w:pPr>
       <w:r>
-        <w:t>SVM RBF</w:t>
+        <w:t>GBM</w:t>
+      </w:r>
+    </w:p>
+    <w:p>
+      <w:pPr>
+        <w:pStyle w:val="ListParagraph"/>
+        <w:numPr>
+          <w:ilvl w:val="2"/>
+          <w:numId w:val="1"/>
+        </w:numPr>
+      </w:pPr>
+      <w:r>
+        <w:t>RF Trimmed.</w:t>
       </w:r>
     </w:p>
     <w:p/>
     <w:p>
       <w:r>
-        <w:t>Reviewing methods, RF seemed to take an early lead with the methods, with a 57</w:t>
-      </w:r>
-      <w:r>
-        <w:t xml:space="preserve">.32% AUC. By trimming the bottom 5% of predictors based upon the RF </w:t>
-      </w:r>
-      <w:proofErr w:type="spellStart"/>
-      <w:r>
-        <w:t>MeanDecreaseAccuracy</w:t>
-      </w:r>
-      <w:proofErr w:type="spellEnd"/>
-      <w:r>
-        <w:t>, accuracy was improved with the test data set.</w:t>
-      </w:r>
-    </w:p>
-    <w:p/>
-    <w:p>
-      <w:r>
-        <w:t xml:space="preserve">For Final Validation set, </w:t>
-      </w:r>
-      <w:r>
-        <w:t xml:space="preserve">Trimmed RF model resulted in </w:t>
-      </w:r>
-      <w:r>
-        <w:t>57</w:t>
-      </w:r>
-      <w:r>
-        <w:t>%</w:t>
+        <w:t xml:space="preserve">Reviewing methods, </w:t>
+      </w:r>
+      <w:r>
+        <w:t>GBM</w:t>
+      </w:r>
+      <w:r>
+        <w:t xml:space="preserve"> seemed to take an early lead with the methods, with a </w:t>
+      </w:r>
+      <w:r>
+        <w:t>63.61</w:t>
       </w:r>
       <w:bookmarkStart w:id="0" w:name="_GoBack"/>
       <w:bookmarkEnd w:id="0"/>
-    </w:p>
-    <w:p/>
-    <w:p/>
+      <w:r>
+        <w:t xml:space="preserve">% AUC. </w:t>
+      </w:r>
+      <w:r>
+        <w:t>Running with the final validation set, this was slightly reduced.</w:t>
+      </w:r>
+    </w:p>
+    <w:p>
+      <w:r>
+        <w:t>For Final Validation set</w:t>
+      </w:r>
+      <w:r>
+        <w:t xml:space="preserve">, GBM </w:t>
+      </w:r>
+      <w:r>
+        <w:t xml:space="preserve">model resulted in </w:t>
+      </w:r>
+      <w:r>
+        <w:t>an AUC Score of 60.72%</w:t>
+      </w:r>
+    </w:p>
     <w:p>
       <w:r>
         <w:t>Summary:</w:t>
@@ -345,7 +368,7 @@
           </w:tcPr>
           <w:p>
             <w:r>
-              <w:t>SVM RBF</w:t>
+              <w:t>SVM linear</w:t>
             </w:r>
           </w:p>
         </w:tc>
@@ -355,10 +378,10 @@
           </w:tcPr>
           <w:p>
             <w:r>
-              <w:t xml:space="preserve">44.6% </w:t>
-            </w:r>
-            <w:r>
-              <w:t xml:space="preserve"> (error)</w:t>
+              <w:t>55.77</w:t>
+            </w:r>
+            <w:r>
+              <w:t>%</w:t>
             </w:r>
           </w:p>
         </w:tc>
@@ -406,10 +429,13 @@
               </w:rPr>
             </w:pPr>
             <w:r>
-              <w:t xml:space="preserve">Final </w:t>
-            </w:r>
-            <w:r>
-              <w:t>RF T</w:t>
+              <w:t xml:space="preserve"> </w:t>
+            </w:r>
+            <w:r>
+              <w:t xml:space="preserve">RF </w:t>
+            </w:r>
+            <w:r>
+              <w:t>T</w:t>
             </w:r>
             <w:r>
               <w:t>rimmed</w:t>
@@ -428,6 +454,53 @@
             </w:pPr>
             <w:r>
               <w:t>57.76%</w:t>
+            </w:r>
+          </w:p>
+        </w:tc>
+      </w:tr>
+      <w:tr>
+        <w:tc>
+          <w:tcPr>
+            <w:tcW w:w="1278" w:type="dxa"/>
+          </w:tcPr>
+          <w:p>
+            <w:r>
+              <w:t>GBM</w:t>
+            </w:r>
+          </w:p>
+        </w:tc>
+        <w:tc>
+          <w:tcPr>
+            <w:tcW w:w="2250" w:type="dxa"/>
+          </w:tcPr>
+          <w:p>
+            <w:r>
+              <w:t>63.61%</w:t>
+            </w:r>
+          </w:p>
+        </w:tc>
+      </w:tr>
+      <w:tr>
+        <w:tc>
+          <w:tcPr>
+            <w:tcW w:w="1278" w:type="dxa"/>
+          </w:tcPr>
+          <w:p>
+            <w:r>
+              <w:t>Val</w:t>
+            </w:r>
+            <w:r>
+              <w:t xml:space="preserve"> GBM</w:t>
+            </w:r>
+          </w:p>
+        </w:tc>
+        <w:tc>
+          <w:tcPr>
+            <w:tcW w:w="2250" w:type="dxa"/>
+          </w:tcPr>
+          <w:p>
+            <w:r>
+              <w:t>60.72%</w:t>
             </w:r>
           </w:p>
         </w:tc>
@@ -474,7 +547,7 @@
         <w:rFonts w:ascii="Courier New" w:hAnsi="Courier New" w:cs="Courier New" w:hint="default"/>
       </w:rPr>
     </w:lvl>
-    <w:lvl w:ilvl="2" w:tplc="04090005" w:tentative="1">
+    <w:lvl w:ilvl="2" w:tplc="04090005">
       <w:start w:val="1"/>
       <w:numFmt w:val="bullet"/>
       <w:lvlText w:val=""/>

</xml_diff>